<commit_message>
added gamemodes, description and wall types
</commit_message>
<xml_diff>
--- a/documentation/Projekt.docx
+++ b/documentation/Projekt.docx
@@ -4,13 +4,93 @@
   <w:body>
     <w:p>
       <w:r>
-        <w:t>Projekt (Big-Buum-man) Gerald und Michi</w:t>
+        <w:t>Projekt (Big-</w:t>
+      </w:r>
+      <w:proofErr w:type="spellStart"/>
+      <w:r>
+        <w:t>Buum</w:t>
+      </w:r>
+      <w:proofErr w:type="spellEnd"/>
+      <w:r>
+        <w:t>-man) Gerald und Michi</w:t>
       </w:r>
     </w:p>
     <w:p/>
     <w:p>
       <w:r>
-        <w:t xml:space="preserve">Konzeptidee: Gesellschaftsspiel für PC und Smartphone. Notebook soll am Beamer angehängt werden. Der Beamer soll als Bildschirm für alle dienen und das Notebook als Host (Server). Die Smarthones (am anfang nur Android und pc im weiteren falle dann Iphone und gamepad implemtiert werden) sollen als Controller dienen und werden nur eine minimale </w:t>
+        <w:t xml:space="preserve">Konzeptidee: Gesellschaftsspiel für PC und Smartphone. Notebook soll am </w:t>
+      </w:r>
+      <w:proofErr w:type="spellStart"/>
+      <w:r>
+        <w:t>Beamer</w:t>
+      </w:r>
+      <w:proofErr w:type="spellEnd"/>
+      <w:r>
+        <w:t xml:space="preserve"> angehängt werden. Der </w:t>
+      </w:r>
+      <w:proofErr w:type="spellStart"/>
+      <w:r>
+        <w:t>Beamer</w:t>
+      </w:r>
+      <w:proofErr w:type="spellEnd"/>
+      <w:r>
+        <w:t xml:space="preserve"> soll als Bildschirm für alle dienen und das Notebook als Host (Server). Die </w:t>
+      </w:r>
+      <w:proofErr w:type="spellStart"/>
+      <w:r>
+        <w:t>Smarthones</w:t>
+      </w:r>
+      <w:proofErr w:type="spellEnd"/>
+      <w:r>
+        <w:t xml:space="preserve"> (am </w:t>
+      </w:r>
+      <w:proofErr w:type="spellStart"/>
+      <w:r>
+        <w:t>anfang</w:t>
+      </w:r>
+      <w:proofErr w:type="spellEnd"/>
+      <w:r>
+        <w:t xml:space="preserve"> nur </w:t>
+      </w:r>
+      <w:proofErr w:type="spellStart"/>
+      <w:r>
+        <w:t>Android</w:t>
+      </w:r>
+      <w:proofErr w:type="spellEnd"/>
+      <w:r>
+        <w:t xml:space="preserve"> und </w:t>
+      </w:r>
+      <w:proofErr w:type="spellStart"/>
+      <w:r>
+        <w:t>pc</w:t>
+      </w:r>
+      <w:proofErr w:type="spellEnd"/>
+      <w:r>
+        <w:t xml:space="preserve"> im weiteren falle dann </w:t>
+      </w:r>
+      <w:proofErr w:type="spellStart"/>
+      <w:r>
+        <w:t>Iphone</w:t>
+      </w:r>
+      <w:proofErr w:type="spellEnd"/>
+      <w:r>
+        <w:t xml:space="preserve"> und </w:t>
+      </w:r>
+      <w:proofErr w:type="spellStart"/>
+      <w:r>
+        <w:t>gamepad</w:t>
+      </w:r>
+      <w:proofErr w:type="spellEnd"/>
+      <w:r>
+        <w:t xml:space="preserve"> </w:t>
+      </w:r>
+      <w:proofErr w:type="spellStart"/>
+      <w:r>
+        <w:t>implemtiert</w:t>
+      </w:r>
+      <w:proofErr w:type="spellEnd"/>
+      <w:r>
+        <w:t xml:space="preserve"> werden) sollen als Controller dienen und werden nur eine minimale </w:t>
       </w:r>
       <w:r>
         <w:t>Anforderung</w:t>
@@ -22,11 +102,16 @@
         <w:t>Grafik</w:t>
       </w:r>
       <w:r>
-        <w:t xml:space="preserve"> bekommen ( </w:t>
+        <w:t xml:space="preserve"> bekommen </w:t>
+      </w:r>
+      <w:proofErr w:type="gramStart"/>
+      <w:r>
+        <w:t xml:space="preserve">( </w:t>
       </w:r>
       <w:r>
         <w:t>Button</w:t>
       </w:r>
+      <w:proofErr w:type="gramEnd"/>
       <w:r>
         <w:t xml:space="preserve"> für </w:t>
       </w:r>
@@ -69,13 +154,29 @@
     </w:p>
     <w:p>
       <w:r>
-        <w:t>Player, Bomben, Powerups,</w:t>
+        <w:t xml:space="preserve">Player, Bomben, </w:t>
+      </w:r>
+      <w:proofErr w:type="spellStart"/>
+      <w:r>
+        <w:t>Powerups</w:t>
+      </w:r>
+      <w:proofErr w:type="spellEnd"/>
+      <w:r>
+        <w:t>,</w:t>
       </w:r>
       <w:r>
         <w:t xml:space="preserve"> Powerdowns,</w:t>
       </w:r>
       <w:r>
-        <w:t xml:space="preserve"> Map, Wände, Blöcke</w:t>
+        <w:t xml:space="preserve"> </w:t>
+      </w:r>
+      <w:proofErr w:type="spellStart"/>
+      <w:r>
+        <w:t>Map</w:t>
+      </w:r>
+      <w:proofErr w:type="spellEnd"/>
+      <w:r>
+        <w:t>, Wände, Blöcke</w:t>
       </w:r>
       <w:r>
         <w:t>, (Effekte)</w:t>
@@ -121,10 +222,26 @@
     </w:p>
     <w:p>
       <w:r>
-        <w:t>verschiedene Powerups/Powerdowns</w:t>
-      </w:r>
-      <w:r>
-        <w:t xml:space="preserve"> ( längere explosionsrate, schneller gehen, durch wände gehen für </w:t>
+        <w:t xml:space="preserve">verschiedene </w:t>
+      </w:r>
+      <w:proofErr w:type="spellStart"/>
+      <w:r>
+        <w:t>Powerups</w:t>
+      </w:r>
+      <w:proofErr w:type="spellEnd"/>
+      <w:r>
+        <w:t>/Powerdowns</w:t>
+      </w:r>
+      <w:r>
+        <w:t xml:space="preserve"> </w:t>
+      </w:r>
+      <w:proofErr w:type="gramStart"/>
+      <w:r>
+        <w:t>( längere</w:t>
+      </w:r>
+      <w:proofErr w:type="gramEnd"/>
+      <w:r>
+        <w:t xml:space="preserve"> explosionsrate, schneller gehen, durch wände gehen für </w:t>
       </w:r>
       <w:r>
         <w:t>Zeit</w:t>
@@ -143,24 +260,583 @@
       </w:r>
     </w:p>
     <w:p>
-      <w:r>
-        <w:t>Eclipse, Netbeans, Github, Gitrepo, Slickframework( game engine )</w:t>
+      <w:proofErr w:type="spellStart"/>
+      <w:r>
+        <w:t>Eclipse</w:t>
+      </w:r>
+      <w:proofErr w:type="spellEnd"/>
+      <w:r>
+        <w:t xml:space="preserve">, </w:t>
+      </w:r>
+      <w:proofErr w:type="spellStart"/>
+      <w:r>
+        <w:t>Netbeans</w:t>
+      </w:r>
+      <w:proofErr w:type="spellEnd"/>
+      <w:r>
+        <w:t xml:space="preserve">, </w:t>
+      </w:r>
+      <w:proofErr w:type="spellStart"/>
+      <w:r>
+        <w:t>Github</w:t>
+      </w:r>
+      <w:proofErr w:type="spellEnd"/>
+      <w:r>
+        <w:t xml:space="preserve">, </w:t>
+      </w:r>
+      <w:proofErr w:type="spellStart"/>
+      <w:r>
+        <w:t>Gitrepo</w:t>
+      </w:r>
+      <w:proofErr w:type="spellEnd"/>
+      <w:r>
+        <w:t xml:space="preserve">, </w:t>
+      </w:r>
+      <w:proofErr w:type="spellStart"/>
+      <w:r>
+        <w:t>Slickframework</w:t>
+      </w:r>
+      <w:proofErr w:type="spellEnd"/>
+      <w:r>
+        <w:t xml:space="preserve">( </w:t>
+      </w:r>
+      <w:proofErr w:type="spellStart"/>
+      <w:r>
+        <w:t>game</w:t>
+      </w:r>
+      <w:proofErr w:type="spellEnd"/>
+      <w:r>
+        <w:t xml:space="preserve"> </w:t>
+      </w:r>
+      <w:proofErr w:type="spellStart"/>
+      <w:r>
+        <w:t>engine</w:t>
+      </w:r>
+      <w:proofErr w:type="spellEnd"/>
+      <w:r>
+        <w:t xml:space="preserve"> )</w:t>
       </w:r>
     </w:p>
     <w:p/>
     <w:p>
-      <w:r>
-        <w:t>Maps:</w:t>
-      </w:r>
-    </w:p>
-    <w:p>
-      <w:r>
-        <w:t>Werden eingelesen in textfile form (ähnlich wie csv dateien)</w:t>
+      <w:proofErr w:type="spellStart"/>
+      <w:r>
+        <w:t>Maps</w:t>
+      </w:r>
+      <w:proofErr w:type="spellEnd"/>
+      <w:r>
+        <w:t>:</w:t>
+      </w:r>
+    </w:p>
+    <w:p>
+      <w:r>
+        <w:t xml:space="preserve">Werden eingelesen in </w:t>
+      </w:r>
+      <w:proofErr w:type="spellStart"/>
+      <w:r>
+        <w:t>textfile</w:t>
+      </w:r>
+      <w:proofErr w:type="spellEnd"/>
+      <w:r>
+        <w:t xml:space="preserve"> form (ähnlich wie </w:t>
+      </w:r>
+      <w:proofErr w:type="spellStart"/>
+      <w:r>
+        <w:t>csv</w:t>
+      </w:r>
+      <w:proofErr w:type="spellEnd"/>
+      <w:r>
+        <w:t xml:space="preserve"> </w:t>
+      </w:r>
+      <w:proofErr w:type="spellStart"/>
+      <w:r>
+        <w:t>dateien</w:t>
+      </w:r>
+      <w:proofErr w:type="spellEnd"/>
+      <w:r>
+        <w:t>)</w:t>
+      </w:r>
+    </w:p>
+    <w:p>
+      <w:r>
+        <w:br w:type="page"/>
+      </w:r>
+    </w:p>
+    <w:p>
+      <w:pPr>
+        <w:pStyle w:val="Titel"/>
+        <w:rPr>
+          <w:vertAlign w:val="superscript"/>
+        </w:rPr>
+      </w:pPr>
+      <w:r>
+        <w:rPr>
+          <w:vertAlign w:val="superscript"/>
+        </w:rPr>
+        <w:lastRenderedPageBreak/>
+        <w:t>Big-</w:t>
+      </w:r>
+      <w:proofErr w:type="spellStart"/>
+      <w:r>
+        <w:rPr>
+          <w:vertAlign w:val="superscript"/>
+        </w:rPr>
+        <w:t>Buum</w:t>
+      </w:r>
+      <w:proofErr w:type="spellEnd"/>
+      <w:r>
+        <w:rPr>
+          <w:vertAlign w:val="superscript"/>
+        </w:rPr>
+        <w:t>-Man</w:t>
+      </w:r>
+    </w:p>
+    <w:p>
+      <w:pPr>
+        <w:rPr>
+          <w:vertAlign w:val="superscript"/>
+        </w:rPr>
+      </w:pPr>
+    </w:p>
+    <w:p>
+      <w:pPr>
+        <w:pStyle w:val="berschrift2"/>
+      </w:pPr>
+      <w:proofErr w:type="spellStart"/>
+      <w:r>
+        <w:t>Spielemodes</w:t>
+      </w:r>
+      <w:proofErr w:type="spellEnd"/>
+      <w:r>
+        <w:t>:</w:t>
+      </w:r>
+    </w:p>
+    <w:p>
+      <w:pPr>
+        <w:pStyle w:val="Listenabsatz"/>
+        <w:numPr>
+          <w:ilvl w:val="0"/>
+          <w:numId w:val="1"/>
+        </w:numPr>
+      </w:pPr>
+      <w:r>
+        <w:t xml:space="preserve">Free </w:t>
+      </w:r>
+      <w:proofErr w:type="spellStart"/>
+      <w:r>
+        <w:t>for</w:t>
+      </w:r>
+      <w:proofErr w:type="spellEnd"/>
+      <w:r>
+        <w:t xml:space="preserve"> all (jeder gegen jeden)</w:t>
+      </w:r>
+    </w:p>
+    <w:p>
+      <w:pPr>
+        <w:pStyle w:val="Listenabsatz"/>
+        <w:numPr>
+          <w:ilvl w:val="0"/>
+          <w:numId w:val="1"/>
+        </w:numPr>
+      </w:pPr>
+      <w:r>
+        <w:t>Team rot gegen blau (2 T</w:t>
+      </w:r>
+      <w:r>
+        <w:t>eams)</w:t>
+      </w:r>
+    </w:p>
+    <w:p>
+      <w:pPr>
+        <w:pStyle w:val="Listenabsatz"/>
+        <w:numPr>
+          <w:ilvl w:val="0"/>
+          <w:numId w:val="1"/>
+        </w:numPr>
+      </w:pPr>
+      <w:r>
+        <w:t xml:space="preserve">Team x gegen Team x (2 </w:t>
+      </w:r>
+      <w:r>
+        <w:t>Teams mit bestimmten F</w:t>
+      </w:r>
+      <w:r>
+        <w:t>arben)</w:t>
+      </w:r>
+    </w:p>
+    <w:p>
+      <w:pPr>
+        <w:pStyle w:val="Listenabsatz"/>
+        <w:numPr>
+          <w:ilvl w:val="0"/>
+          <w:numId w:val="1"/>
+        </w:numPr>
+      </w:pPr>
+      <w:r>
+        <w:t>mehrere Teams (mehrere T</w:t>
+      </w:r>
+      <w:r>
+        <w:t>eams)</w:t>
+      </w:r>
+    </w:p>
+    <w:p>
+      <w:pPr>
+        <w:pStyle w:val="Listenabsatz"/>
+        <w:numPr>
+          <w:ilvl w:val="0"/>
+          <w:numId w:val="1"/>
+        </w:numPr>
+      </w:pPr>
+      <w:r>
+        <w:t>(schatz suche)</w:t>
+      </w:r>
+    </w:p>
+    <w:p>
+      <w:pPr>
+        <w:pStyle w:val="Listenabsatz"/>
+        <w:numPr>
+          <w:ilvl w:val="0"/>
+          <w:numId w:val="1"/>
+        </w:numPr>
+      </w:pPr>
+      <w:r>
+        <w:t>(ziel erreichen)</w:t>
+      </w:r>
+    </w:p>
+    <w:p>
+      <w:pPr>
+        <w:pStyle w:val="berschrift2"/>
+      </w:pPr>
+      <w:proofErr w:type="spellStart"/>
+      <w:r>
+        <w:t>Powerups</w:t>
+      </w:r>
+      <w:proofErr w:type="spellEnd"/>
+      <w:r>
+        <w:t>:</w:t>
+      </w:r>
+    </w:p>
+    <w:p>
+      <w:pPr>
+        <w:pStyle w:val="Listenabsatz"/>
+        <w:numPr>
+          <w:ilvl w:val="0"/>
+          <w:numId w:val="2"/>
+        </w:numPr>
+      </w:pPr>
+      <w:r>
+        <w:t>durch wände gehen</w:t>
+      </w:r>
+    </w:p>
+    <w:p>
+      <w:pPr>
+        <w:pStyle w:val="Listenabsatz"/>
+        <w:numPr>
+          <w:ilvl w:val="0"/>
+          <w:numId w:val="2"/>
+        </w:numPr>
+      </w:pPr>
+      <w:r>
+        <w:t>schneller gehen</w:t>
+      </w:r>
+    </w:p>
+    <w:p>
+      <w:pPr>
+        <w:pStyle w:val="Listenabsatz"/>
+        <w:numPr>
+          <w:ilvl w:val="0"/>
+          <w:numId w:val="2"/>
+        </w:numPr>
+      </w:pPr>
+      <w:r>
+        <w:t>weitere bombenreichweite</w:t>
+      </w:r>
+    </w:p>
+    <w:p>
+      <w:pPr>
+        <w:pStyle w:val="Listenabsatz"/>
+        <w:numPr>
+          <w:ilvl w:val="0"/>
+          <w:numId w:val="2"/>
+        </w:numPr>
+      </w:pPr>
+      <w:r>
+        <w:t>flächenschaden</w:t>
+      </w:r>
+      <w:r>
+        <w:t xml:space="preserve"> von Bomben</w:t>
+      </w:r>
+    </w:p>
+    <w:p>
+      <w:pPr>
+        <w:pStyle w:val="Listenabsatz"/>
+        <w:numPr>
+          <w:ilvl w:val="0"/>
+          <w:numId w:val="2"/>
+        </w:numPr>
+      </w:pPr>
+      <w:r>
+        <w:t>mehrere B</w:t>
+      </w:r>
+      <w:r>
+        <w:t>omben setzen</w:t>
+      </w:r>
+    </w:p>
+    <w:p>
+      <w:pPr>
+        <w:pStyle w:val="berschrift2"/>
+      </w:pPr>
+      <w:r>
+        <w:t>Powerdowns:</w:t>
+      </w:r>
+    </w:p>
+    <w:p>
+      <w:pPr>
+        <w:pStyle w:val="Listenabsatz"/>
+        <w:numPr>
+          <w:ilvl w:val="0"/>
+          <w:numId w:val="3"/>
+        </w:numPr>
+      </w:pPr>
+      <w:r>
+        <w:t>langsamer gehen</w:t>
+      </w:r>
+    </w:p>
+    <w:p>
+      <w:pPr>
+        <w:pStyle w:val="Listenabsatz"/>
+        <w:numPr>
+          <w:ilvl w:val="0"/>
+          <w:numId w:val="3"/>
+        </w:numPr>
+      </w:pPr>
+      <w:r>
+        <w:t>zeitlich B</w:t>
+      </w:r>
+      <w:r>
+        <w:t>omben deaktiviert</w:t>
+      </w:r>
+    </w:p>
+    <w:p>
+      <w:pPr>
+        <w:pStyle w:val="Listenabsatz"/>
+        <w:numPr>
+          <w:ilvl w:val="0"/>
+          <w:numId w:val="3"/>
+        </w:numPr>
+      </w:pPr>
+      <w:r>
+        <w:t>weniger B</w:t>
+      </w:r>
+      <w:r>
+        <w:t>omben</w:t>
+      </w:r>
+    </w:p>
+    <w:p>
+      <w:pPr>
+        <w:pStyle w:val="Listenabsatz"/>
+        <w:numPr>
+          <w:ilvl w:val="0"/>
+          <w:numId w:val="3"/>
+        </w:numPr>
+      </w:pPr>
+      <w:r>
+        <w:t>stehen bleiben</w:t>
       </w:r>
     </w:p>
     <w:p/>
-    <w:p/>
-    <w:p/>
+    <w:p>
+      <w:pPr>
+        <w:pStyle w:val="berschrift2"/>
+      </w:pPr>
+      <w:r>
+        <w:t>Blockarten:</w:t>
+      </w:r>
+    </w:p>
+    <w:p>
+      <w:pPr>
+        <w:pStyle w:val="berschrift2"/>
+      </w:pPr>
+      <w:r>
+        <w:tab/>
+      </w:r>
+      <w:r>
+        <w:t>W</w:t>
+      </w:r>
+      <w:r>
+        <w:t>ände:</w:t>
+      </w:r>
+    </w:p>
+    <w:p>
+      <w:pPr>
+        <w:pStyle w:val="Listenabsatz"/>
+        <w:numPr>
+          <w:ilvl w:val="1"/>
+          <w:numId w:val="4"/>
+        </w:numPr>
+      </w:pPr>
+      <w:r>
+        <w:t>stabile wand (unzerstörbar)</w:t>
+      </w:r>
+    </w:p>
+    <w:p>
+      <w:pPr>
+        <w:pStyle w:val="Listenabsatz"/>
+        <w:numPr>
+          <w:ilvl w:val="1"/>
+          <w:numId w:val="4"/>
+        </w:numPr>
+      </w:pPr>
+      <w:r>
+        <w:t xml:space="preserve">leichte wand (1 </w:t>
+      </w:r>
+      <w:r>
+        <w:t>S</w:t>
+      </w:r>
+      <w:r>
+        <w:t>chuss)</w:t>
+      </w:r>
+    </w:p>
+    <w:p>
+      <w:pPr>
+        <w:pStyle w:val="Listenabsatz"/>
+        <w:numPr>
+          <w:ilvl w:val="1"/>
+          <w:numId w:val="4"/>
+        </w:numPr>
+      </w:pPr>
+      <w:r>
+        <w:t>mittlere wand (2 S</w:t>
+      </w:r>
+      <w:r>
+        <w:t>chüsse)</w:t>
+      </w:r>
+    </w:p>
+    <w:p>
+      <w:pPr>
+        <w:pStyle w:val="Listenabsatz"/>
+        <w:numPr>
+          <w:ilvl w:val="1"/>
+          <w:numId w:val="4"/>
+        </w:numPr>
+      </w:pPr>
+      <w:r>
+        <w:t>schwere wand (3 S</w:t>
+      </w:r>
+      <w:r>
+        <w:t>chüsse)</w:t>
+      </w:r>
+    </w:p>
+    <w:p>
+      <w:pPr>
+        <w:pStyle w:val="Listenabsatz"/>
+        <w:numPr>
+          <w:ilvl w:val="1"/>
+          <w:numId w:val="4"/>
+        </w:numPr>
+      </w:pPr>
+      <w:r>
+        <w:t xml:space="preserve">gitter wand (lässt </w:t>
+      </w:r>
+      <w:r>
+        <w:t>B</w:t>
+      </w:r>
+      <w:r>
+        <w:t xml:space="preserve">ombenschuss durch aber </w:t>
+      </w:r>
+      <w:r>
+        <w:t>S</w:t>
+      </w:r>
+      <w:r>
+        <w:t>pieler nicht)</w:t>
+      </w:r>
+    </w:p>
+    <w:p>
+      <w:pPr>
+        <w:pStyle w:val="Listenabsatz"/>
+        <w:numPr>
+          <w:ilvl w:val="1"/>
+          <w:numId w:val="4"/>
+        </w:numPr>
+      </w:pPr>
+      <w:r>
+        <w:t xml:space="preserve">wasser wand (lässt </w:t>
+      </w:r>
+      <w:r>
+        <w:t>S</w:t>
+      </w:r>
+      <w:r>
+        <w:t xml:space="preserve">pieler durch aber nicht </w:t>
+      </w:r>
+      <w:r>
+        <w:t>B</w:t>
+      </w:r>
+      <w:r>
+        <w:t>ombenschuss)</w:t>
+      </w:r>
+    </w:p>
+    <w:p>
+      <w:pPr>
+        <w:pStyle w:val="Listenabsatz"/>
+        <w:numPr>
+          <w:ilvl w:val="1"/>
+          <w:numId w:val="4"/>
+        </w:numPr>
+      </w:pPr>
+      <w:r>
+        <w:t>weiterleitende</w:t>
+      </w:r>
+      <w:r>
+        <w:t xml:space="preserve"> wand (lässt </w:t>
+      </w:r>
+      <w:r>
+        <w:t>B</w:t>
+      </w:r>
+      <w:r>
+        <w:t>ombenschuss in bestim</w:t>
+      </w:r>
+      <w:r>
+        <w:t>m</w:t>
+      </w:r>
+      <w:r>
+        <w:t xml:space="preserve">te </w:t>
+      </w:r>
+      <w:r>
+        <w:t>Ri</w:t>
+      </w:r>
+      <w:r>
+        <w:t>chtung weiter)</w:t>
+      </w:r>
+    </w:p>
+    <w:p>
+      <w:pPr>
+        <w:pStyle w:val="Listenabsatz"/>
+        <w:numPr>
+          <w:ilvl w:val="1"/>
+          <w:numId w:val="4"/>
+        </w:numPr>
+      </w:pPr>
+      <w:r>
+        <w:t>temp</w:t>
+      </w:r>
+      <w:r>
+        <w:t>o</w:t>
+      </w:r>
+      <w:r>
+        <w:t xml:space="preserve">räre wand (kurze </w:t>
+      </w:r>
+      <w:r>
+        <w:t>Z</w:t>
+      </w:r>
+      <w:r>
+        <w:t>eit vorhanden / wechselt)</w:t>
+      </w:r>
+    </w:p>
+    <w:p>
+      <w:pPr>
+        <w:pStyle w:val="Listenabsatz"/>
+      </w:pPr>
+    </w:p>
     <w:sectPr>
       <w:pgSz w:w="11906" w:h="16838"/>
       <w:pgMar w:top="1417" w:right="1417" w:bottom="1134" w:left="1417" w:header="708" w:footer="708" w:gutter="0"/>
@@ -169,6 +845,475 @@
     </w:sectPr>
   </w:body>
 </w:document>
+</file>
+
+<file path=word/numbering.xml><?xml version="1.0" encoding="utf-8"?>
+<w:numbering xmlns:ve="http://schemas.openxmlformats.org/markup-compatibility/2006" xmlns:o="urn:schemas-microsoft-com:office:office" xmlns:r="http://schemas.openxmlformats.org/officeDocument/2006/relationships" xmlns:m="http://schemas.openxmlformats.org/officeDocument/2006/math" xmlns:v="urn:schemas-microsoft-com:vml" xmlns:wp="http://schemas.openxmlformats.org/drawingml/2006/wordprocessingDrawing" xmlns:w10="urn:schemas-microsoft-com:office:word" xmlns:w="http://schemas.openxmlformats.org/wordprocessingml/2006/main" xmlns:wne="http://schemas.microsoft.com/office/word/2006/wordml">
+  <w:abstractNum w:abstractNumId="0">
+    <w:nsid w:val="020F153F"/>
+    <w:multiLevelType w:val="hybridMultilevel"/>
+    <w:tmpl w:val="ACF0DF4E"/>
+    <w:lvl w:ilvl="0" w:tplc="0C070001">
+      <w:start w:val="1"/>
+      <w:numFmt w:val="bullet"/>
+      <w:lvlText w:val=""/>
+      <w:lvlJc w:val="left"/>
+      <w:pPr>
+        <w:ind w:left="720" w:hanging="360"/>
+      </w:pPr>
+      <w:rPr>
+        <w:rFonts w:ascii="Symbol" w:hAnsi="Symbol" w:hint="default"/>
+      </w:rPr>
+    </w:lvl>
+    <w:lvl w:ilvl="1" w:tplc="0C070003" w:tentative="1">
+      <w:start w:val="1"/>
+      <w:numFmt w:val="bullet"/>
+      <w:lvlText w:val="o"/>
+      <w:lvlJc w:val="left"/>
+      <w:pPr>
+        <w:ind w:left="1440" w:hanging="360"/>
+      </w:pPr>
+      <w:rPr>
+        <w:rFonts w:ascii="Courier New" w:hAnsi="Courier New" w:cs="Courier New" w:hint="default"/>
+      </w:rPr>
+    </w:lvl>
+    <w:lvl w:ilvl="2" w:tplc="0C070005" w:tentative="1">
+      <w:start w:val="1"/>
+      <w:numFmt w:val="bullet"/>
+      <w:lvlText w:val=""/>
+      <w:lvlJc w:val="left"/>
+      <w:pPr>
+        <w:ind w:left="2160" w:hanging="360"/>
+      </w:pPr>
+      <w:rPr>
+        <w:rFonts w:ascii="Wingdings" w:hAnsi="Wingdings" w:hint="default"/>
+      </w:rPr>
+    </w:lvl>
+    <w:lvl w:ilvl="3" w:tplc="0C070001" w:tentative="1">
+      <w:start w:val="1"/>
+      <w:numFmt w:val="bullet"/>
+      <w:lvlText w:val=""/>
+      <w:lvlJc w:val="left"/>
+      <w:pPr>
+        <w:ind w:left="2880" w:hanging="360"/>
+      </w:pPr>
+      <w:rPr>
+        <w:rFonts w:ascii="Symbol" w:hAnsi="Symbol" w:hint="default"/>
+      </w:rPr>
+    </w:lvl>
+    <w:lvl w:ilvl="4" w:tplc="0C070003" w:tentative="1">
+      <w:start w:val="1"/>
+      <w:numFmt w:val="bullet"/>
+      <w:lvlText w:val="o"/>
+      <w:lvlJc w:val="left"/>
+      <w:pPr>
+        <w:ind w:left="3600" w:hanging="360"/>
+      </w:pPr>
+      <w:rPr>
+        <w:rFonts w:ascii="Courier New" w:hAnsi="Courier New" w:cs="Courier New" w:hint="default"/>
+      </w:rPr>
+    </w:lvl>
+    <w:lvl w:ilvl="5" w:tplc="0C070005" w:tentative="1">
+      <w:start w:val="1"/>
+      <w:numFmt w:val="bullet"/>
+      <w:lvlText w:val=""/>
+      <w:lvlJc w:val="left"/>
+      <w:pPr>
+        <w:ind w:left="4320" w:hanging="360"/>
+      </w:pPr>
+      <w:rPr>
+        <w:rFonts w:ascii="Wingdings" w:hAnsi="Wingdings" w:hint="default"/>
+      </w:rPr>
+    </w:lvl>
+    <w:lvl w:ilvl="6" w:tplc="0C070001" w:tentative="1">
+      <w:start w:val="1"/>
+      <w:numFmt w:val="bullet"/>
+      <w:lvlText w:val=""/>
+      <w:lvlJc w:val="left"/>
+      <w:pPr>
+        <w:ind w:left="5040" w:hanging="360"/>
+      </w:pPr>
+      <w:rPr>
+        <w:rFonts w:ascii="Symbol" w:hAnsi="Symbol" w:hint="default"/>
+      </w:rPr>
+    </w:lvl>
+    <w:lvl w:ilvl="7" w:tplc="0C070003" w:tentative="1">
+      <w:start w:val="1"/>
+      <w:numFmt w:val="bullet"/>
+      <w:lvlText w:val="o"/>
+      <w:lvlJc w:val="left"/>
+      <w:pPr>
+        <w:ind w:left="5760" w:hanging="360"/>
+      </w:pPr>
+      <w:rPr>
+        <w:rFonts w:ascii="Courier New" w:hAnsi="Courier New" w:cs="Courier New" w:hint="default"/>
+      </w:rPr>
+    </w:lvl>
+    <w:lvl w:ilvl="8" w:tplc="0C070005" w:tentative="1">
+      <w:start w:val="1"/>
+      <w:numFmt w:val="bullet"/>
+      <w:lvlText w:val=""/>
+      <w:lvlJc w:val="left"/>
+      <w:pPr>
+        <w:ind w:left="6480" w:hanging="360"/>
+      </w:pPr>
+      <w:rPr>
+        <w:rFonts w:ascii="Wingdings" w:hAnsi="Wingdings" w:hint="default"/>
+      </w:rPr>
+    </w:lvl>
+  </w:abstractNum>
+  <w:abstractNum w:abstractNumId="1">
+    <w:nsid w:val="1A684E11"/>
+    <w:multiLevelType w:val="hybridMultilevel"/>
+    <w:tmpl w:val="38463444"/>
+    <w:lvl w:ilvl="0" w:tplc="0C070001">
+      <w:start w:val="1"/>
+      <w:numFmt w:val="bullet"/>
+      <w:lvlText w:val=""/>
+      <w:lvlJc w:val="left"/>
+      <w:pPr>
+        <w:ind w:left="720" w:hanging="360"/>
+      </w:pPr>
+      <w:rPr>
+        <w:rFonts w:ascii="Symbol" w:hAnsi="Symbol" w:hint="default"/>
+      </w:rPr>
+    </w:lvl>
+    <w:lvl w:ilvl="1" w:tplc="0C070003" w:tentative="1">
+      <w:start w:val="1"/>
+      <w:numFmt w:val="bullet"/>
+      <w:lvlText w:val="o"/>
+      <w:lvlJc w:val="left"/>
+      <w:pPr>
+        <w:ind w:left="1440" w:hanging="360"/>
+      </w:pPr>
+      <w:rPr>
+        <w:rFonts w:ascii="Courier New" w:hAnsi="Courier New" w:cs="Courier New" w:hint="default"/>
+      </w:rPr>
+    </w:lvl>
+    <w:lvl w:ilvl="2" w:tplc="0C070005" w:tentative="1">
+      <w:start w:val="1"/>
+      <w:numFmt w:val="bullet"/>
+      <w:lvlText w:val=""/>
+      <w:lvlJc w:val="left"/>
+      <w:pPr>
+        <w:ind w:left="2160" w:hanging="360"/>
+      </w:pPr>
+      <w:rPr>
+        <w:rFonts w:ascii="Wingdings" w:hAnsi="Wingdings" w:hint="default"/>
+      </w:rPr>
+    </w:lvl>
+    <w:lvl w:ilvl="3" w:tplc="0C070001" w:tentative="1">
+      <w:start w:val="1"/>
+      <w:numFmt w:val="bullet"/>
+      <w:lvlText w:val=""/>
+      <w:lvlJc w:val="left"/>
+      <w:pPr>
+        <w:ind w:left="2880" w:hanging="360"/>
+      </w:pPr>
+      <w:rPr>
+        <w:rFonts w:ascii="Symbol" w:hAnsi="Symbol" w:hint="default"/>
+      </w:rPr>
+    </w:lvl>
+    <w:lvl w:ilvl="4" w:tplc="0C070003" w:tentative="1">
+      <w:start w:val="1"/>
+      <w:numFmt w:val="bullet"/>
+      <w:lvlText w:val="o"/>
+      <w:lvlJc w:val="left"/>
+      <w:pPr>
+        <w:ind w:left="3600" w:hanging="360"/>
+      </w:pPr>
+      <w:rPr>
+        <w:rFonts w:ascii="Courier New" w:hAnsi="Courier New" w:cs="Courier New" w:hint="default"/>
+      </w:rPr>
+    </w:lvl>
+    <w:lvl w:ilvl="5" w:tplc="0C070005" w:tentative="1">
+      <w:start w:val="1"/>
+      <w:numFmt w:val="bullet"/>
+      <w:lvlText w:val=""/>
+      <w:lvlJc w:val="left"/>
+      <w:pPr>
+        <w:ind w:left="4320" w:hanging="360"/>
+      </w:pPr>
+      <w:rPr>
+        <w:rFonts w:ascii="Wingdings" w:hAnsi="Wingdings" w:hint="default"/>
+      </w:rPr>
+    </w:lvl>
+    <w:lvl w:ilvl="6" w:tplc="0C070001" w:tentative="1">
+      <w:start w:val="1"/>
+      <w:numFmt w:val="bullet"/>
+      <w:lvlText w:val=""/>
+      <w:lvlJc w:val="left"/>
+      <w:pPr>
+        <w:ind w:left="5040" w:hanging="360"/>
+      </w:pPr>
+      <w:rPr>
+        <w:rFonts w:ascii="Symbol" w:hAnsi="Symbol" w:hint="default"/>
+      </w:rPr>
+    </w:lvl>
+    <w:lvl w:ilvl="7" w:tplc="0C070003" w:tentative="1">
+      <w:start w:val="1"/>
+      <w:numFmt w:val="bullet"/>
+      <w:lvlText w:val="o"/>
+      <w:lvlJc w:val="left"/>
+      <w:pPr>
+        <w:ind w:left="5760" w:hanging="360"/>
+      </w:pPr>
+      <w:rPr>
+        <w:rFonts w:ascii="Courier New" w:hAnsi="Courier New" w:cs="Courier New" w:hint="default"/>
+      </w:rPr>
+    </w:lvl>
+    <w:lvl w:ilvl="8" w:tplc="0C070005" w:tentative="1">
+      <w:start w:val="1"/>
+      <w:numFmt w:val="bullet"/>
+      <w:lvlText w:val=""/>
+      <w:lvlJc w:val="left"/>
+      <w:pPr>
+        <w:ind w:left="6480" w:hanging="360"/>
+      </w:pPr>
+      <w:rPr>
+        <w:rFonts w:ascii="Wingdings" w:hAnsi="Wingdings" w:hint="default"/>
+      </w:rPr>
+    </w:lvl>
+  </w:abstractNum>
+  <w:abstractNum w:abstractNumId="2">
+    <w:nsid w:val="2E8B58C9"/>
+    <w:multiLevelType w:val="hybridMultilevel"/>
+    <w:tmpl w:val="BD82B810"/>
+    <w:lvl w:ilvl="0" w:tplc="0C070001">
+      <w:start w:val="1"/>
+      <w:numFmt w:val="bullet"/>
+      <w:lvlText w:val=""/>
+      <w:lvlJc w:val="left"/>
+      <w:pPr>
+        <w:ind w:left="720" w:hanging="360"/>
+      </w:pPr>
+      <w:rPr>
+        <w:rFonts w:ascii="Symbol" w:hAnsi="Symbol" w:hint="default"/>
+      </w:rPr>
+    </w:lvl>
+    <w:lvl w:ilvl="1" w:tplc="0C070003">
+      <w:start w:val="1"/>
+      <w:numFmt w:val="bullet"/>
+      <w:lvlText w:val="o"/>
+      <w:lvlJc w:val="left"/>
+      <w:pPr>
+        <w:ind w:left="1440" w:hanging="360"/>
+      </w:pPr>
+      <w:rPr>
+        <w:rFonts w:ascii="Courier New" w:hAnsi="Courier New" w:cs="Courier New" w:hint="default"/>
+      </w:rPr>
+    </w:lvl>
+    <w:lvl w:ilvl="2" w:tplc="0C070005">
+      <w:start w:val="1"/>
+      <w:numFmt w:val="bullet"/>
+      <w:lvlText w:val=""/>
+      <w:lvlJc w:val="left"/>
+      <w:pPr>
+        <w:ind w:left="2160" w:hanging="360"/>
+      </w:pPr>
+      <w:rPr>
+        <w:rFonts w:ascii="Wingdings" w:hAnsi="Wingdings" w:hint="default"/>
+      </w:rPr>
+    </w:lvl>
+    <w:lvl w:ilvl="3" w:tplc="0C070001" w:tentative="1">
+      <w:start w:val="1"/>
+      <w:numFmt w:val="bullet"/>
+      <w:lvlText w:val=""/>
+      <w:lvlJc w:val="left"/>
+      <w:pPr>
+        <w:ind w:left="2880" w:hanging="360"/>
+      </w:pPr>
+      <w:rPr>
+        <w:rFonts w:ascii="Symbol" w:hAnsi="Symbol" w:hint="default"/>
+      </w:rPr>
+    </w:lvl>
+    <w:lvl w:ilvl="4" w:tplc="0C070003" w:tentative="1">
+      <w:start w:val="1"/>
+      <w:numFmt w:val="bullet"/>
+      <w:lvlText w:val="o"/>
+      <w:lvlJc w:val="left"/>
+      <w:pPr>
+        <w:ind w:left="3600" w:hanging="360"/>
+      </w:pPr>
+      <w:rPr>
+        <w:rFonts w:ascii="Courier New" w:hAnsi="Courier New" w:cs="Courier New" w:hint="default"/>
+      </w:rPr>
+    </w:lvl>
+    <w:lvl w:ilvl="5" w:tplc="0C070005" w:tentative="1">
+      <w:start w:val="1"/>
+      <w:numFmt w:val="bullet"/>
+      <w:lvlText w:val=""/>
+      <w:lvlJc w:val="left"/>
+      <w:pPr>
+        <w:ind w:left="4320" w:hanging="360"/>
+      </w:pPr>
+      <w:rPr>
+        <w:rFonts w:ascii="Wingdings" w:hAnsi="Wingdings" w:hint="default"/>
+      </w:rPr>
+    </w:lvl>
+    <w:lvl w:ilvl="6" w:tplc="0C070001" w:tentative="1">
+      <w:start w:val="1"/>
+      <w:numFmt w:val="bullet"/>
+      <w:lvlText w:val=""/>
+      <w:lvlJc w:val="left"/>
+      <w:pPr>
+        <w:ind w:left="5040" w:hanging="360"/>
+      </w:pPr>
+      <w:rPr>
+        <w:rFonts w:ascii="Symbol" w:hAnsi="Symbol" w:hint="default"/>
+      </w:rPr>
+    </w:lvl>
+    <w:lvl w:ilvl="7" w:tplc="0C070003" w:tentative="1">
+      <w:start w:val="1"/>
+      <w:numFmt w:val="bullet"/>
+      <w:lvlText w:val="o"/>
+      <w:lvlJc w:val="left"/>
+      <w:pPr>
+        <w:ind w:left="5760" w:hanging="360"/>
+      </w:pPr>
+      <w:rPr>
+        <w:rFonts w:ascii="Courier New" w:hAnsi="Courier New" w:cs="Courier New" w:hint="default"/>
+      </w:rPr>
+    </w:lvl>
+    <w:lvl w:ilvl="8" w:tplc="0C070005" w:tentative="1">
+      <w:start w:val="1"/>
+      <w:numFmt w:val="bullet"/>
+      <w:lvlText w:val=""/>
+      <w:lvlJc w:val="left"/>
+      <w:pPr>
+        <w:ind w:left="6480" w:hanging="360"/>
+      </w:pPr>
+      <w:rPr>
+        <w:rFonts w:ascii="Wingdings" w:hAnsi="Wingdings" w:hint="default"/>
+      </w:rPr>
+    </w:lvl>
+  </w:abstractNum>
+  <w:abstractNum w:abstractNumId="3">
+    <w:nsid w:val="30283609"/>
+    <w:multiLevelType w:val="hybridMultilevel"/>
+    <w:tmpl w:val="5870266C"/>
+    <w:lvl w:ilvl="0" w:tplc="0C070001">
+      <w:start w:val="1"/>
+      <w:numFmt w:val="bullet"/>
+      <w:lvlText w:val=""/>
+      <w:lvlJc w:val="left"/>
+      <w:pPr>
+        <w:ind w:left="720" w:hanging="360"/>
+      </w:pPr>
+      <w:rPr>
+        <w:rFonts w:ascii="Symbol" w:hAnsi="Symbol" w:hint="default"/>
+      </w:rPr>
+    </w:lvl>
+    <w:lvl w:ilvl="1" w:tplc="0C070003" w:tentative="1">
+      <w:start w:val="1"/>
+      <w:numFmt w:val="bullet"/>
+      <w:lvlText w:val="o"/>
+      <w:lvlJc w:val="left"/>
+      <w:pPr>
+        <w:ind w:left="1440" w:hanging="360"/>
+      </w:pPr>
+      <w:rPr>
+        <w:rFonts w:ascii="Courier New" w:hAnsi="Courier New" w:cs="Courier New" w:hint="default"/>
+      </w:rPr>
+    </w:lvl>
+    <w:lvl w:ilvl="2" w:tplc="0C070005" w:tentative="1">
+      <w:start w:val="1"/>
+      <w:numFmt w:val="bullet"/>
+      <w:lvlText w:val=""/>
+      <w:lvlJc w:val="left"/>
+      <w:pPr>
+        <w:ind w:left="2160" w:hanging="360"/>
+      </w:pPr>
+      <w:rPr>
+        <w:rFonts w:ascii="Wingdings" w:hAnsi="Wingdings" w:hint="default"/>
+      </w:rPr>
+    </w:lvl>
+    <w:lvl w:ilvl="3" w:tplc="0C070001" w:tentative="1">
+      <w:start w:val="1"/>
+      <w:numFmt w:val="bullet"/>
+      <w:lvlText w:val=""/>
+      <w:lvlJc w:val="left"/>
+      <w:pPr>
+        <w:ind w:left="2880" w:hanging="360"/>
+      </w:pPr>
+      <w:rPr>
+        <w:rFonts w:ascii="Symbol" w:hAnsi="Symbol" w:hint="default"/>
+      </w:rPr>
+    </w:lvl>
+    <w:lvl w:ilvl="4" w:tplc="0C070003" w:tentative="1">
+      <w:start w:val="1"/>
+      <w:numFmt w:val="bullet"/>
+      <w:lvlText w:val="o"/>
+      <w:lvlJc w:val="left"/>
+      <w:pPr>
+        <w:ind w:left="3600" w:hanging="360"/>
+      </w:pPr>
+      <w:rPr>
+        <w:rFonts w:ascii="Courier New" w:hAnsi="Courier New" w:cs="Courier New" w:hint="default"/>
+      </w:rPr>
+    </w:lvl>
+    <w:lvl w:ilvl="5" w:tplc="0C070005" w:tentative="1">
+      <w:start w:val="1"/>
+      <w:numFmt w:val="bullet"/>
+      <w:lvlText w:val=""/>
+      <w:lvlJc w:val="left"/>
+      <w:pPr>
+        <w:ind w:left="4320" w:hanging="360"/>
+      </w:pPr>
+      <w:rPr>
+        <w:rFonts w:ascii="Wingdings" w:hAnsi="Wingdings" w:hint="default"/>
+      </w:rPr>
+    </w:lvl>
+    <w:lvl w:ilvl="6" w:tplc="0C070001" w:tentative="1">
+      <w:start w:val="1"/>
+      <w:numFmt w:val="bullet"/>
+      <w:lvlText w:val=""/>
+      <w:lvlJc w:val="left"/>
+      <w:pPr>
+        <w:ind w:left="5040" w:hanging="360"/>
+      </w:pPr>
+      <w:rPr>
+        <w:rFonts w:ascii="Symbol" w:hAnsi="Symbol" w:hint="default"/>
+      </w:rPr>
+    </w:lvl>
+    <w:lvl w:ilvl="7" w:tplc="0C070003" w:tentative="1">
+      <w:start w:val="1"/>
+      <w:numFmt w:val="bullet"/>
+      <w:lvlText w:val="o"/>
+      <w:lvlJc w:val="left"/>
+      <w:pPr>
+        <w:ind w:left="5760" w:hanging="360"/>
+      </w:pPr>
+      <w:rPr>
+        <w:rFonts w:ascii="Courier New" w:hAnsi="Courier New" w:cs="Courier New" w:hint="default"/>
+      </w:rPr>
+    </w:lvl>
+    <w:lvl w:ilvl="8" w:tplc="0C070005" w:tentative="1">
+      <w:start w:val="1"/>
+      <w:numFmt w:val="bullet"/>
+      <w:lvlText w:val=""/>
+      <w:lvlJc w:val="left"/>
+      <w:pPr>
+        <w:ind w:left="6480" w:hanging="360"/>
+      </w:pPr>
+      <w:rPr>
+        <w:rFonts w:ascii="Wingdings" w:hAnsi="Wingdings" w:hint="default"/>
+      </w:rPr>
+    </w:lvl>
+  </w:abstractNum>
+  <w:num w:numId="1">
+    <w:abstractNumId w:val="0"/>
+  </w:num>
+  <w:num w:numId="2">
+    <w:abstractNumId w:val="3"/>
+  </w:num>
+  <w:num w:numId="3">
+    <w:abstractNumId w:val="1"/>
+  </w:num>
+  <w:num w:numId="4">
+    <w:abstractNumId w:val="2"/>
+  </w:num>
+</w:numbering>
 </file>
 
 <file path=word/styles.xml><?xml version="1.0" encoding="utf-8"?>
@@ -332,10 +1477,56 @@
     <w:qFormat/>
     <w:rsid w:val="00FA79DA"/>
   </w:style>
+  <w:style w:type="paragraph" w:styleId="berschrift1">
+    <w:name w:val="heading 1"/>
+    <w:basedOn w:val="Standard"/>
+    <w:next w:val="Standard"/>
+    <w:link w:val="berschrift1Zchn"/>
+    <w:uiPriority w:val="9"/>
+    <w:qFormat/>
+    <w:rsid w:val="006F360D"/>
+    <w:pPr>
+      <w:keepNext/>
+      <w:keepLines/>
+      <w:spacing w:before="480" w:after="0"/>
+      <w:outlineLvl w:val="0"/>
+    </w:pPr>
+    <w:rPr>
+      <w:rFonts w:asciiTheme="majorHAnsi" w:eastAsiaTheme="majorEastAsia" w:hAnsiTheme="majorHAnsi" w:cstheme="majorBidi"/>
+      <w:b/>
+      <w:bCs/>
+      <w:color w:val="365F91" w:themeColor="accent1" w:themeShade="BF"/>
+      <w:sz w:val="28"/>
+      <w:szCs w:val="28"/>
+    </w:rPr>
+  </w:style>
+  <w:style w:type="paragraph" w:styleId="berschrift2">
+    <w:name w:val="heading 2"/>
+    <w:basedOn w:val="Standard"/>
+    <w:next w:val="Standard"/>
+    <w:link w:val="berschrift2Zchn"/>
+    <w:uiPriority w:val="9"/>
+    <w:unhideWhenUsed/>
+    <w:qFormat/>
+    <w:rsid w:val="006F360D"/>
+    <w:pPr>
+      <w:keepNext/>
+      <w:keepLines/>
+      <w:spacing w:before="200" w:after="0"/>
+      <w:outlineLvl w:val="1"/>
+    </w:pPr>
+    <w:rPr>
+      <w:rFonts w:asciiTheme="majorHAnsi" w:eastAsiaTheme="majorEastAsia" w:hAnsiTheme="majorHAnsi" w:cstheme="majorBidi"/>
+      <w:b/>
+      <w:bCs/>
+      <w:color w:val="4F81BD" w:themeColor="accent1"/>
+      <w:sz w:val="26"/>
+      <w:szCs w:val="26"/>
+    </w:rPr>
+  </w:style>
   <w:style w:type="character" w:default="1" w:styleId="Absatz-Standardschriftart">
     <w:name w:val="Default Paragraph Font"/>
     <w:uiPriority w:val="1"/>
-    <w:semiHidden/>
     <w:unhideWhenUsed/>
   </w:style>
   <w:style w:type="table" w:default="1" w:styleId="NormaleTabelle">
@@ -359,6 +1550,86 @@
     <w:uiPriority w:val="99"/>
     <w:semiHidden/>
     <w:unhideWhenUsed/>
+  </w:style>
+  <w:style w:type="paragraph" w:styleId="Titel">
+    <w:name w:val="Title"/>
+    <w:basedOn w:val="Standard"/>
+    <w:next w:val="Standard"/>
+    <w:link w:val="TitelZchn"/>
+    <w:uiPriority w:val="10"/>
+    <w:qFormat/>
+    <w:rsid w:val="006F360D"/>
+    <w:pPr>
+      <w:pBdr>
+        <w:bottom w:val="single" w:sz="8" w:space="4" w:color="4F81BD" w:themeColor="accent1"/>
+      </w:pBdr>
+      <w:spacing w:after="300" w:line="240" w:lineRule="auto"/>
+      <w:contextualSpacing/>
+    </w:pPr>
+    <w:rPr>
+      <w:rFonts w:asciiTheme="majorHAnsi" w:eastAsiaTheme="majorEastAsia" w:hAnsiTheme="majorHAnsi" w:cstheme="majorBidi"/>
+      <w:color w:val="17365D" w:themeColor="text2" w:themeShade="BF"/>
+      <w:spacing w:val="5"/>
+      <w:kern w:val="28"/>
+      <w:sz w:val="52"/>
+      <w:szCs w:val="52"/>
+    </w:rPr>
+  </w:style>
+  <w:style w:type="character" w:customStyle="1" w:styleId="TitelZchn">
+    <w:name w:val="Titel Zchn"/>
+    <w:basedOn w:val="Absatz-Standardschriftart"/>
+    <w:link w:val="Titel"/>
+    <w:uiPriority w:val="10"/>
+    <w:rsid w:val="006F360D"/>
+    <w:rPr>
+      <w:rFonts w:asciiTheme="majorHAnsi" w:eastAsiaTheme="majorEastAsia" w:hAnsiTheme="majorHAnsi" w:cstheme="majorBidi"/>
+      <w:color w:val="17365D" w:themeColor="text2" w:themeShade="BF"/>
+      <w:spacing w:val="5"/>
+      <w:kern w:val="28"/>
+      <w:sz w:val="52"/>
+      <w:szCs w:val="52"/>
+    </w:rPr>
+  </w:style>
+  <w:style w:type="character" w:customStyle="1" w:styleId="berschrift1Zchn">
+    <w:name w:val="Überschrift 1 Zchn"/>
+    <w:basedOn w:val="Absatz-Standardschriftart"/>
+    <w:link w:val="berschrift1"/>
+    <w:uiPriority w:val="9"/>
+    <w:rsid w:val="006F360D"/>
+    <w:rPr>
+      <w:rFonts w:asciiTheme="majorHAnsi" w:eastAsiaTheme="majorEastAsia" w:hAnsiTheme="majorHAnsi" w:cstheme="majorBidi"/>
+      <w:b/>
+      <w:bCs/>
+      <w:color w:val="365F91" w:themeColor="accent1" w:themeShade="BF"/>
+      <w:sz w:val="28"/>
+      <w:szCs w:val="28"/>
+    </w:rPr>
+  </w:style>
+  <w:style w:type="paragraph" w:styleId="Listenabsatz">
+    <w:name w:val="List Paragraph"/>
+    <w:basedOn w:val="Standard"/>
+    <w:uiPriority w:val="34"/>
+    <w:qFormat/>
+    <w:rsid w:val="006F360D"/>
+    <w:pPr>
+      <w:ind w:left="720"/>
+      <w:contextualSpacing/>
+    </w:pPr>
+  </w:style>
+  <w:style w:type="character" w:customStyle="1" w:styleId="berschrift2Zchn">
+    <w:name w:val="Überschrift 2 Zchn"/>
+    <w:basedOn w:val="Absatz-Standardschriftart"/>
+    <w:link w:val="berschrift2"/>
+    <w:uiPriority w:val="9"/>
+    <w:rsid w:val="006F360D"/>
+    <w:rPr>
+      <w:rFonts w:asciiTheme="majorHAnsi" w:eastAsiaTheme="majorEastAsia" w:hAnsiTheme="majorHAnsi" w:cstheme="majorBidi"/>
+      <w:b/>
+      <w:bCs/>
+      <w:color w:val="4F81BD" w:themeColor="accent1"/>
+      <w:sz w:val="26"/>
+      <w:szCs w:val="26"/>
+    </w:rPr>
   </w:style>
 </w:styles>
 </file>

</xml_diff>

<commit_message>
some lines for events
</commit_message>
<xml_diff>
--- a/documentation/Projekt.docx
+++ b/documentation/Projekt.docx
@@ -102,261 +102,310 @@
         <w:t>Grafik</w:t>
       </w:r>
       <w:r>
-        <w:t xml:space="preserve"> bekommen </w:t>
-      </w:r>
-      <w:proofErr w:type="gramStart"/>
+        <w:t xml:space="preserve"> bekommen ( </w:t>
+      </w:r>
+      <w:r>
+        <w:t>Button</w:t>
+      </w:r>
+      <w:r>
+        <w:t xml:space="preserve"> für </w:t>
+      </w:r>
+      <w:r>
+        <w:t>Fortbewegung, B</w:t>
+      </w:r>
+      <w:r>
+        <w:t>omben</w:t>
+      </w:r>
+      <w:r>
+        <w:t xml:space="preserve"> </w:t>
+      </w:r>
+      <w:r>
+        <w:t xml:space="preserve">legen und </w:t>
+      </w:r>
+      <w:r>
+        <w:t>Sonderfunktionen</w:t>
+      </w:r>
+      <w:r>
+        <w:t xml:space="preserve">). </w:t>
+      </w:r>
+    </w:p>
+    <w:p/>
+    <w:p>
+      <w:r>
+        <w:t>Ob</w:t>
+      </w:r>
+      <w:r>
+        <w:t>j</w:t>
+      </w:r>
+      <w:r>
+        <w:t>e</w:t>
+      </w:r>
+      <w:r>
+        <w:t>kte</w:t>
+      </w:r>
+      <w:r>
+        <w:t>:</w:t>
+      </w:r>
+    </w:p>
+    <w:p>
+      <w:r>
+        <w:t xml:space="preserve">Player, Bomben, </w:t>
+      </w:r>
+      <w:proofErr w:type="spellStart"/>
+      <w:r>
+        <w:t>Powerups</w:t>
+      </w:r>
+      <w:proofErr w:type="spellEnd"/>
+      <w:r>
+        <w:t>,</w:t>
+      </w:r>
+      <w:r>
+        <w:t xml:space="preserve"> Powerdowns,</w:t>
+      </w:r>
+      <w:r>
+        <w:t xml:space="preserve"> </w:t>
+      </w:r>
+      <w:proofErr w:type="spellStart"/>
+      <w:r>
+        <w:t>Map</w:t>
+      </w:r>
+      <w:proofErr w:type="spellEnd"/>
+      <w:r>
+        <w:t>, Wände, Blöcke</w:t>
+      </w:r>
+      <w:r>
+        <w:t>, (Effekte)</w:t>
+      </w:r>
+      <w:r>
+        <w:t>, (Bombenarten)</w:t>
+      </w:r>
+    </w:p>
+    <w:p>
+      <w:r>
+        <w:t xml:space="preserve">Netzwerkpakete, Server, Clients, </w:t>
+      </w:r>
+    </w:p>
+    <w:p/>
+    <w:p>
+      <w:r>
+        <w:t>Ideen:</w:t>
+      </w:r>
+    </w:p>
+    <w:p>
+      <w:r>
+        <w:t>-</w:t>
+      </w:r>
+      <w:r>
+        <w:t>verschiedene Arten von Bomben</w:t>
+      </w:r>
+      <w:r>
+        <w:t xml:space="preserve"> (lange Reichweite, flächen, die nur Gegner angreifen)</w:t>
+      </w:r>
+    </w:p>
+    <w:p>
+      <w:r>
+        <w:t>-</w:t>
+      </w:r>
+      <w:r>
+        <w:t>verschiedene Arten von Wänden/Blöcke</w:t>
+      </w:r>
+      <w:r>
+        <w:t xml:space="preserve"> (hohe Haltbarkeit, unzerstörbar, brüchig, Mischung)</w:t>
+      </w:r>
+    </w:p>
+    <w:p>
+      <w:r>
+        <w:t>-</w:t>
+      </w:r>
+      <w:r>
+        <w:t>verschiedene Spielercharaktere</w:t>
+      </w:r>
+      <w:r>
+        <w:t xml:space="preserve"> (verschiedene Farben, verschiedenes Aussehen)</w:t>
+      </w:r>
+    </w:p>
+    <w:p>
+      <w:r>
+        <w:t>-</w:t>
+      </w:r>
+      <w:r>
+        <w:t xml:space="preserve">verschiedene </w:t>
+      </w:r>
+      <w:proofErr w:type="spellStart"/>
+      <w:r>
+        <w:t>Powerups</w:t>
+      </w:r>
+      <w:proofErr w:type="spellEnd"/>
+      <w:r>
+        <w:t>/Powerdowns</w:t>
+      </w:r>
+      <w:r>
+        <w:t xml:space="preserve"> ( längere explosionsrate, schneller gehen, durch wände gehen für </w:t>
+      </w:r>
+      <w:r>
+        <w:t>Zeit</w:t>
+      </w:r>
+      <w:r>
+        <w:t xml:space="preserve">, </w:t>
+      </w:r>
+      <w:r>
+        <w:t>mehr leben,…)</w:t>
+      </w:r>
+    </w:p>
+    <w:p>
+      <w:r>
+        <w:t>-verschiedene Events (zufällige bomben, wände werden neu angeordnet, ...)</w:t>
+      </w:r>
+    </w:p>
+    <w:p/>
+    <w:p/>
+    <w:p>
+      <w:r>
+        <w:t>Werkzeuge:</w:t>
+      </w:r>
+    </w:p>
+    <w:p>
+      <w:r>
+        <w:t>-</w:t>
+      </w:r>
+      <w:proofErr w:type="spellStart"/>
+      <w:r>
+        <w:t>Eclipse</w:t>
+      </w:r>
+      <w:proofErr w:type="spellEnd"/>
+      <w:r>
+        <w:t xml:space="preserve">, </w:t>
+      </w:r>
+      <w:proofErr w:type="spellStart"/>
+      <w:r>
+        <w:t>Netbeans</w:t>
+      </w:r>
+      <w:proofErr w:type="spellEnd"/>
+      <w:r>
+        <w:t xml:space="preserve">, </w:t>
+      </w:r>
+      <w:proofErr w:type="spellStart"/>
+      <w:r>
+        <w:t>Github</w:t>
+      </w:r>
+      <w:proofErr w:type="spellEnd"/>
+      <w:r>
+        <w:t xml:space="preserve">, </w:t>
+      </w:r>
+      <w:proofErr w:type="spellStart"/>
+      <w:r>
+        <w:t>Gitrepo</w:t>
+      </w:r>
+      <w:proofErr w:type="spellEnd"/>
+      <w:r>
+        <w:t xml:space="preserve">, </w:t>
+      </w:r>
+      <w:proofErr w:type="spellStart"/>
+      <w:r>
+        <w:t>Slickframework</w:t>
+      </w:r>
+      <w:proofErr w:type="spellEnd"/>
       <w:r>
         <w:t xml:space="preserve">( </w:t>
       </w:r>
-      <w:r>
-        <w:t>Button</w:t>
-      </w:r>
-      <w:proofErr w:type="gramEnd"/>
-      <w:r>
-        <w:t xml:space="preserve"> für </w:t>
-      </w:r>
-      <w:r>
-        <w:t>Fortbewegung, B</w:t>
-      </w:r>
-      <w:r>
-        <w:t>omben</w:t>
-      </w:r>
+      <w:proofErr w:type="spellStart"/>
+      <w:r>
+        <w:t>game</w:t>
+      </w:r>
+      <w:proofErr w:type="spellEnd"/>
       <w:r>
         <w:t xml:space="preserve"> </w:t>
       </w:r>
-      <w:r>
-        <w:t xml:space="preserve">legen und </w:t>
-      </w:r>
-      <w:r>
-        <w:t>Sonderfunktionen</w:t>
-      </w:r>
-      <w:r>
-        <w:t xml:space="preserve">). </w:t>
-      </w:r>
+      <w:proofErr w:type="spellStart"/>
+      <w:r>
+        <w:t>engine</w:t>
+      </w:r>
+      <w:proofErr w:type="spellEnd"/>
+      <w:r>
+        <w:t xml:space="preserve"> )</w:t>
+      </w:r>
+      <w:r>
+        <w:t xml:space="preserve">, </w:t>
+      </w:r>
+      <w:proofErr w:type="spellStart"/>
+      <w:r>
+        <w:t>maven</w:t>
+      </w:r>
+      <w:proofErr w:type="spellEnd"/>
     </w:p>
     <w:p/>
     <w:p>
-      <w:r>
-        <w:t>Ob</w:t>
-      </w:r>
-      <w:r>
-        <w:t>j</w:t>
-      </w:r>
-      <w:r>
-        <w:t>e</w:t>
-      </w:r>
-      <w:r>
-        <w:t>kte</w:t>
-      </w:r>
+      <w:proofErr w:type="spellStart"/>
+      <w:r>
+        <w:t>Maps</w:t>
+      </w:r>
+      <w:proofErr w:type="spellEnd"/>
       <w:r>
         <w:t>:</w:t>
       </w:r>
     </w:p>
     <w:p>
       <w:r>
-        <w:t xml:space="preserve">Player, Bomben, </w:t>
-      </w:r>
-      <w:proofErr w:type="spellStart"/>
-      <w:r>
-        <w:t>Powerups</w:t>
-      </w:r>
-      <w:proofErr w:type="spellEnd"/>
-      <w:r>
-        <w:t>,</w:t>
-      </w:r>
-      <w:r>
-        <w:t xml:space="preserve"> Powerdowns,</w:t>
-      </w:r>
+        <w:t>-</w:t>
+      </w:r>
+      <w:r>
+        <w:t xml:space="preserve">Werden eingelesen in </w:t>
+      </w:r>
+      <w:proofErr w:type="spellStart"/>
+      <w:r>
+        <w:t>textfile</w:t>
+      </w:r>
+      <w:proofErr w:type="spellEnd"/>
+      <w:r>
+        <w:t xml:space="preserve"> form (ähnlich wie </w:t>
+      </w:r>
+      <w:proofErr w:type="spellStart"/>
+      <w:r>
+        <w:t>csv</w:t>
+      </w:r>
+      <w:proofErr w:type="spellEnd"/>
       <w:r>
         <w:t xml:space="preserve"> </w:t>
       </w:r>
       <w:proofErr w:type="spellStart"/>
       <w:r>
-        <w:t>Map</w:t>
-      </w:r>
-      <w:proofErr w:type="spellEnd"/>
-      <w:r>
-        <w:t>, Wände, Blöcke</w:t>
-      </w:r>
-      <w:r>
-        <w:t>, (Effekte)</w:t>
-      </w:r>
-      <w:r>
-        <w:t>, (Bombenarten)</w:t>
-      </w:r>
-    </w:p>
-    <w:p>
-      <w:r>
-        <w:t xml:space="preserve">Netzwerkpakete, Server, Clients, </w:t>
+        <w:t>dateien</w:t>
+      </w:r>
+      <w:proofErr w:type="spellEnd"/>
+      <w:r>
+        <w:t>)</w:t>
+      </w:r>
+    </w:p>
+    <w:p>
+      <w:r>
+        <w:t>-</w:t>
+      </w:r>
+      <w:proofErr w:type="spellStart"/>
+      <w:r>
+        <w:t>maps</w:t>
+      </w:r>
+      <w:proofErr w:type="spellEnd"/>
+      <w:r>
+        <w:t xml:space="preserve"> sollen durch einen </w:t>
+      </w:r>
+      <w:proofErr w:type="spellStart"/>
+      <w:r>
+        <w:t>mapeditor</w:t>
+      </w:r>
+      <w:proofErr w:type="spellEnd"/>
+      <w:r>
+        <w:t xml:space="preserve"> (eigenes </w:t>
+      </w:r>
+      <w:proofErr w:type="spellStart"/>
+      <w:r>
+        <w:t>projekt</w:t>
+      </w:r>
+      <w:proofErr w:type="spellEnd"/>
+      <w:r>
+        <w:t>) erzeugt werden/angepasst werden können</w:t>
       </w:r>
     </w:p>
     <w:p/>
-    <w:p>
-      <w:r>
-        <w:t>Ideen:</w:t>
-      </w:r>
-    </w:p>
-    <w:p>
-      <w:r>
-        <w:t>verschiedene Arten von Bomben</w:t>
-      </w:r>
-      <w:r>
-        <w:t xml:space="preserve"> (lange Reichweite, flächen, die nur Gegner angreifen)</w:t>
-      </w:r>
-    </w:p>
-    <w:p>
-      <w:r>
-        <w:t>verschiedene Arten von Wänden/Blöcke</w:t>
-      </w:r>
-      <w:r>
-        <w:t xml:space="preserve"> (hohe Haltbarkeit, unzerstörbar, brüchig, Mischung)</w:t>
-      </w:r>
-    </w:p>
-    <w:p>
-      <w:r>
-        <w:t>verschiedene Spielercharaktere</w:t>
-      </w:r>
-      <w:r>
-        <w:t xml:space="preserve"> (verschiedene Farben, verschiedenes Aussehen)</w:t>
-      </w:r>
-    </w:p>
-    <w:p>
-      <w:r>
-        <w:t xml:space="preserve">verschiedene </w:t>
-      </w:r>
-      <w:proofErr w:type="spellStart"/>
-      <w:r>
-        <w:t>Powerups</w:t>
-      </w:r>
-      <w:proofErr w:type="spellEnd"/>
-      <w:r>
-        <w:t>/Powerdowns</w:t>
-      </w:r>
-      <w:r>
-        <w:t xml:space="preserve"> </w:t>
-      </w:r>
-      <w:proofErr w:type="gramStart"/>
-      <w:r>
-        <w:t>( längere</w:t>
-      </w:r>
-      <w:proofErr w:type="gramEnd"/>
-      <w:r>
-        <w:t xml:space="preserve"> explosionsrate, schneller gehen, durch wände gehen für </w:t>
-      </w:r>
-      <w:r>
-        <w:t>Zeit</w:t>
-      </w:r>
-      <w:r>
-        <w:t xml:space="preserve">, </w:t>
-      </w:r>
-      <w:r>
-        <w:t>mehr leben,…)</w:t>
-      </w:r>
-    </w:p>
-    <w:p/>
-    <w:p>
-      <w:r>
-        <w:t>Werkzeuge:</w:t>
-      </w:r>
-    </w:p>
-    <w:p>
-      <w:proofErr w:type="spellStart"/>
-      <w:r>
-        <w:t>Eclipse</w:t>
-      </w:r>
-      <w:proofErr w:type="spellEnd"/>
-      <w:r>
-        <w:t xml:space="preserve">, </w:t>
-      </w:r>
-      <w:proofErr w:type="spellStart"/>
-      <w:r>
-        <w:t>Netbeans</w:t>
-      </w:r>
-      <w:proofErr w:type="spellEnd"/>
-      <w:r>
-        <w:t xml:space="preserve">, </w:t>
-      </w:r>
-      <w:proofErr w:type="spellStart"/>
-      <w:r>
-        <w:t>Github</w:t>
-      </w:r>
-      <w:proofErr w:type="spellEnd"/>
-      <w:r>
-        <w:t xml:space="preserve">, </w:t>
-      </w:r>
-      <w:proofErr w:type="spellStart"/>
-      <w:r>
-        <w:t>Gitrepo</w:t>
-      </w:r>
-      <w:proofErr w:type="spellEnd"/>
-      <w:r>
-        <w:t xml:space="preserve">, </w:t>
-      </w:r>
-      <w:proofErr w:type="spellStart"/>
-      <w:r>
-        <w:t>Slickframework</w:t>
-      </w:r>
-      <w:proofErr w:type="spellEnd"/>
-      <w:r>
-        <w:t xml:space="preserve">( </w:t>
-      </w:r>
-      <w:proofErr w:type="spellStart"/>
-      <w:r>
-        <w:t>game</w:t>
-      </w:r>
-      <w:proofErr w:type="spellEnd"/>
-      <w:r>
-        <w:t xml:space="preserve"> </w:t>
-      </w:r>
-      <w:proofErr w:type="spellStart"/>
-      <w:r>
-        <w:t>engine</w:t>
-      </w:r>
-      <w:proofErr w:type="spellEnd"/>
-      <w:r>
-        <w:t xml:space="preserve"> )</w:t>
-      </w:r>
-    </w:p>
-    <w:p/>
-    <w:p>
-      <w:proofErr w:type="spellStart"/>
-      <w:r>
-        <w:t>Maps</w:t>
-      </w:r>
-      <w:proofErr w:type="spellEnd"/>
-      <w:r>
-        <w:t>:</w:t>
-      </w:r>
-    </w:p>
-    <w:p>
-      <w:r>
-        <w:t xml:space="preserve">Werden eingelesen in </w:t>
-      </w:r>
-      <w:proofErr w:type="spellStart"/>
-      <w:r>
-        <w:t>textfile</w:t>
-      </w:r>
-      <w:proofErr w:type="spellEnd"/>
-      <w:r>
-        <w:t xml:space="preserve"> form (ähnlich wie </w:t>
-      </w:r>
-      <w:proofErr w:type="spellStart"/>
-      <w:r>
-        <w:t>csv</w:t>
-      </w:r>
-      <w:proofErr w:type="spellEnd"/>
-      <w:r>
-        <w:t xml:space="preserve"> </w:t>
-      </w:r>
-      <w:proofErr w:type="spellStart"/>
-      <w:r>
-        <w:t>dateien</w:t>
-      </w:r>
-      <w:proofErr w:type="spellEnd"/>
-      <w:r>
-        <w:t>)</w:t>
-      </w:r>
-    </w:p>
     <w:p>
       <w:r>
         <w:br w:type="page"/>
@@ -834,7 +883,98 @@
     </w:p>
     <w:p>
       <w:pPr>
-        <w:pStyle w:val="Listenabsatz"/>
+        <w:rPr>
+          <w:rFonts w:asciiTheme="majorHAnsi" w:eastAsiaTheme="majorEastAsia" w:hAnsiTheme="majorHAnsi" w:cstheme="majorBidi"/>
+          <w:b/>
+          <w:bCs/>
+          <w:color w:val="4F81BD" w:themeColor="accent1"/>
+          <w:sz w:val="26"/>
+          <w:szCs w:val="26"/>
+        </w:rPr>
+      </w:pPr>
+      <w:r>
+        <w:rPr>
+          <w:rFonts w:asciiTheme="majorHAnsi" w:eastAsiaTheme="majorEastAsia" w:hAnsiTheme="majorHAnsi" w:cstheme="majorBidi"/>
+          <w:b/>
+          <w:bCs/>
+          <w:color w:val="4F81BD" w:themeColor="accent1"/>
+          <w:sz w:val="26"/>
+          <w:szCs w:val="26"/>
+        </w:rPr>
+        <w:t>Events:</w:t>
+      </w:r>
+    </w:p>
+    <w:p>
+      <w:pPr>
+        <w:pStyle w:val="Listenabsatz"/>
+        <w:numPr>
+          <w:ilvl w:val="0"/>
+          <w:numId w:val="3"/>
+        </w:numPr>
+      </w:pPr>
+      <w:proofErr w:type="spellStart"/>
+      <w:r>
+        <w:t>Map</w:t>
+      </w:r>
+      <w:proofErr w:type="spellEnd"/>
+      <w:r>
+        <w:t xml:space="preserve"> umbau</w:t>
+      </w:r>
+    </w:p>
+    <w:p>
+      <w:pPr>
+        <w:pStyle w:val="Listenabsatz"/>
+        <w:numPr>
+          <w:ilvl w:val="0"/>
+          <w:numId w:val="3"/>
+        </w:numPr>
+      </w:pPr>
+      <w:r>
+        <w:t>zufällige bomben</w:t>
+      </w:r>
+    </w:p>
+    <w:p>
+      <w:pPr>
+        <w:pStyle w:val="Listenabsatz"/>
+        <w:numPr>
+          <w:ilvl w:val="0"/>
+          <w:numId w:val="3"/>
+        </w:numPr>
+      </w:pPr>
+      <w:r>
+        <w:t xml:space="preserve">bestimmte </w:t>
+      </w:r>
+      <w:proofErr w:type="spellStart"/>
+      <w:r>
+        <w:t>objecte</w:t>
+      </w:r>
+      <w:proofErr w:type="spellEnd"/>
+      <w:r>
+        <w:t xml:space="preserve"> werde eingeblendet</w:t>
+      </w:r>
+    </w:p>
+    <w:p>
+      <w:pPr>
+        <w:pStyle w:val="Listenabsatz"/>
+        <w:numPr>
+          <w:ilvl w:val="0"/>
+          <w:numId w:val="3"/>
+        </w:numPr>
+      </w:pPr>
+      <w:r>
+        <w:t>G</w:t>
+      </w:r>
+      <w:r>
+        <w:t>egner werden eingesetzt</w:t>
+      </w:r>
+    </w:p>
+    <w:p>
+      <w:pPr>
+        <w:pStyle w:val="Listenabsatz"/>
+        <w:numPr>
+          <w:ilvl w:val="0"/>
+          <w:numId w:val="3"/>
+        </w:numPr>
       </w:pPr>
     </w:p>
     <w:sectPr>
@@ -1301,6 +1441,119 @@
       </w:rPr>
     </w:lvl>
   </w:abstractNum>
+  <w:abstractNum w:abstractNumId="4">
+    <w:nsid w:val="62744686"/>
+    <w:multiLevelType w:val="hybridMultilevel"/>
+    <w:tmpl w:val="6EEE28A0"/>
+    <w:lvl w:ilvl="0" w:tplc="0C070001">
+      <w:start w:val="1"/>
+      <w:numFmt w:val="bullet"/>
+      <w:lvlText w:val=""/>
+      <w:lvlJc w:val="left"/>
+      <w:pPr>
+        <w:ind w:left="720" w:hanging="360"/>
+      </w:pPr>
+      <w:rPr>
+        <w:rFonts w:ascii="Symbol" w:hAnsi="Symbol" w:hint="default"/>
+      </w:rPr>
+    </w:lvl>
+    <w:lvl w:ilvl="1" w:tplc="0C070003" w:tentative="1">
+      <w:start w:val="1"/>
+      <w:numFmt w:val="bullet"/>
+      <w:lvlText w:val="o"/>
+      <w:lvlJc w:val="left"/>
+      <w:pPr>
+        <w:ind w:left="1440" w:hanging="360"/>
+      </w:pPr>
+      <w:rPr>
+        <w:rFonts w:ascii="Courier New" w:hAnsi="Courier New" w:cs="Courier New" w:hint="default"/>
+      </w:rPr>
+    </w:lvl>
+    <w:lvl w:ilvl="2" w:tplc="0C070005" w:tentative="1">
+      <w:start w:val="1"/>
+      <w:numFmt w:val="bullet"/>
+      <w:lvlText w:val=""/>
+      <w:lvlJc w:val="left"/>
+      <w:pPr>
+        <w:ind w:left="2160" w:hanging="360"/>
+      </w:pPr>
+      <w:rPr>
+        <w:rFonts w:ascii="Wingdings" w:hAnsi="Wingdings" w:hint="default"/>
+      </w:rPr>
+    </w:lvl>
+    <w:lvl w:ilvl="3" w:tplc="0C070001" w:tentative="1">
+      <w:start w:val="1"/>
+      <w:numFmt w:val="bullet"/>
+      <w:lvlText w:val=""/>
+      <w:lvlJc w:val="left"/>
+      <w:pPr>
+        <w:ind w:left="2880" w:hanging="360"/>
+      </w:pPr>
+      <w:rPr>
+        <w:rFonts w:ascii="Symbol" w:hAnsi="Symbol" w:hint="default"/>
+      </w:rPr>
+    </w:lvl>
+    <w:lvl w:ilvl="4" w:tplc="0C070003" w:tentative="1">
+      <w:start w:val="1"/>
+      <w:numFmt w:val="bullet"/>
+      <w:lvlText w:val="o"/>
+      <w:lvlJc w:val="left"/>
+      <w:pPr>
+        <w:ind w:left="3600" w:hanging="360"/>
+      </w:pPr>
+      <w:rPr>
+        <w:rFonts w:ascii="Courier New" w:hAnsi="Courier New" w:cs="Courier New" w:hint="default"/>
+      </w:rPr>
+    </w:lvl>
+    <w:lvl w:ilvl="5" w:tplc="0C070005" w:tentative="1">
+      <w:start w:val="1"/>
+      <w:numFmt w:val="bullet"/>
+      <w:lvlText w:val=""/>
+      <w:lvlJc w:val="left"/>
+      <w:pPr>
+        <w:ind w:left="4320" w:hanging="360"/>
+      </w:pPr>
+      <w:rPr>
+        <w:rFonts w:ascii="Wingdings" w:hAnsi="Wingdings" w:hint="default"/>
+      </w:rPr>
+    </w:lvl>
+    <w:lvl w:ilvl="6" w:tplc="0C070001" w:tentative="1">
+      <w:start w:val="1"/>
+      <w:numFmt w:val="bullet"/>
+      <w:lvlText w:val=""/>
+      <w:lvlJc w:val="left"/>
+      <w:pPr>
+        <w:ind w:left="5040" w:hanging="360"/>
+      </w:pPr>
+      <w:rPr>
+        <w:rFonts w:ascii="Symbol" w:hAnsi="Symbol" w:hint="default"/>
+      </w:rPr>
+    </w:lvl>
+    <w:lvl w:ilvl="7" w:tplc="0C070003" w:tentative="1">
+      <w:start w:val="1"/>
+      <w:numFmt w:val="bullet"/>
+      <w:lvlText w:val="o"/>
+      <w:lvlJc w:val="left"/>
+      <w:pPr>
+        <w:ind w:left="5760" w:hanging="360"/>
+      </w:pPr>
+      <w:rPr>
+        <w:rFonts w:ascii="Courier New" w:hAnsi="Courier New" w:cs="Courier New" w:hint="default"/>
+      </w:rPr>
+    </w:lvl>
+    <w:lvl w:ilvl="8" w:tplc="0C070005" w:tentative="1">
+      <w:start w:val="1"/>
+      <w:numFmt w:val="bullet"/>
+      <w:lvlText w:val=""/>
+      <w:lvlJc w:val="left"/>
+      <w:pPr>
+        <w:ind w:left="6480" w:hanging="360"/>
+      </w:pPr>
+      <w:rPr>
+        <w:rFonts w:ascii="Wingdings" w:hAnsi="Wingdings" w:hint="default"/>
+      </w:rPr>
+    </w:lvl>
+  </w:abstractNum>
   <w:num w:numId="1">
     <w:abstractNumId w:val="0"/>
   </w:num>
@@ -1312,6 +1565,9 @@
   </w:num>
   <w:num w:numId="4">
     <w:abstractNumId w:val="2"/>
+  </w:num>
+  <w:num w:numId="5">
+    <w:abstractNumId w:val="4"/>
   </w:num>
 </w:numbering>
 </file>
@@ -1527,6 +1783,7 @@
   <w:style w:type="character" w:default="1" w:styleId="Absatz-Standardschriftart">
     <w:name w:val="Default Paragraph Font"/>
     <w:uiPriority w:val="1"/>
+    <w:semiHidden/>
     <w:unhideWhenUsed/>
   </w:style>
   <w:style w:type="table" w:default="1" w:styleId="NormaleTabelle">

</xml_diff>